<commit_message>
correct background image from fixed to scroll
</commit_message>
<xml_diff>
--- a/app/assets/media/sharon_choe_resume_2016_prog.docx
+++ b/app/assets/media/sharon_choe_resume_2016_prog.docx
@@ -232,14 +232,12 @@
         </w:rPr>
         <w:t xml:space="preserve">: </w:t>
       </w:r>
-      <w:bookmarkStart w:id="0" w:name="_GoBack"/>
       <w:r>
         <w:rPr>
           <w:rFonts w:ascii="Helvetica" w:hAnsi="Helvetica"/>
         </w:rPr>
         <w:t xml:space="preserve">Angular.JS, jQuery, JavaScript, HTML/CSS, Bootstrap, </w:t>
       </w:r>
-      <w:bookmarkEnd w:id="0"/>
       <w:proofErr w:type="spellStart"/>
       <w:r>
         <w:rPr>
@@ -265,6 +263,8 @@
         </w:rPr>
         <w:t>Professional Experience</w:t>
       </w:r>
+      <w:bookmarkStart w:id="0" w:name="_GoBack"/>
+      <w:bookmarkEnd w:id="0"/>
     </w:p>
     <w:p>
       <w:pPr>
@@ -320,49 +320,13 @@
         <w:rPr>
           <w:rFonts w:ascii="Helvetica" w:hAnsi="Helvetica"/>
         </w:rPr>
-        <w:t>Developed</w:t>
-      </w:r>
-      <w:r>
-        <w:rPr>
-          <w:rFonts w:ascii="Helvetica" w:hAnsi="Helvetica"/>
-        </w:rPr>
-        <w:t xml:space="preserve"> and designed</w:t>
-      </w:r>
-      <w:r>
-        <w:rPr>
-          <w:rFonts w:ascii="Helvetica" w:hAnsi="Helvetica"/>
-        </w:rPr>
-        <w:t xml:space="preserve"> personal webpage</w:t>
-      </w:r>
-      <w:r>
-        <w:rPr>
-          <w:rFonts w:ascii="Helvetica" w:hAnsi="Helvetica"/>
-        </w:rPr>
-        <w:t xml:space="preserve"> (</w:t>
-      </w:r>
-      <w:r>
-        <w:rPr>
-          <w:rFonts w:ascii="Helvetica" w:hAnsi="Helvetica"/>
-        </w:rPr>
-        <w:t>Angular.JS</w:t>
-      </w:r>
-      <w:r>
-        <w:rPr>
-          <w:rFonts w:ascii="Helvetica" w:hAnsi="Helvetica"/>
-        </w:rPr>
-        <w:t>)</w:t>
-      </w:r>
-      <w:r>
-        <w:rPr>
-          <w:rFonts w:ascii="Helvetica" w:hAnsi="Helvetica"/>
-        </w:rPr>
-        <w:t xml:space="preserve"> </w:t>
-      </w:r>
-      <w:r>
-        <w:rPr>
-          <w:rFonts w:ascii="Helvetica" w:hAnsi="Helvetica"/>
-        </w:rPr>
-        <w:t>in collaboration with back end developer.</w:t>
+        <w:t>SharonChoe.com is a personal portfolio and blog built in Rails 4 and Angular JS for the front end</w:t>
+      </w:r>
+      <w:r>
+        <w:rPr>
+          <w:rFonts w:ascii="Helvetica" w:hAnsi="Helvetica"/>
+        </w:rPr>
+        <w:t>.</w:t>
       </w:r>
     </w:p>
     <w:p>
@@ -399,21 +363,51 @@
         <w:rPr>
           <w:rFonts w:ascii="Helvetica" w:hAnsi="Helvetica"/>
         </w:rPr>
-        <w:t xml:space="preserve">using API calls in Congressman, Wikipedia, and </w:t>
+        <w:t>using API calls to</w:t>
+      </w:r>
+      <w:r>
+        <w:rPr>
+          <w:rFonts w:ascii="Helvetica" w:hAnsi="Helvetica"/>
+        </w:rPr>
+        <w:t xml:space="preserve"> </w:t>
       </w:r>
       <w:proofErr w:type="spellStart"/>
       <w:r>
         <w:rPr>
           <w:rFonts w:ascii="Helvetica" w:hAnsi="Helvetica"/>
         </w:rPr>
-        <w:t>WeatherApp</w:t>
+        <w:t>Gov</w:t>
+      </w:r>
+      <w:r>
+        <w:rPr>
+          <w:rFonts w:ascii="Helvetica" w:hAnsi="Helvetica"/>
+        </w:rPr>
+        <w:t>Track</w:t>
       </w:r>
       <w:proofErr w:type="spellEnd"/>
       <w:r>
         <w:rPr>
           <w:rFonts w:ascii="Helvetica" w:hAnsi="Helvetica"/>
         </w:rPr>
-        <w:t xml:space="preserve"> search.</w:t>
+        <w:t xml:space="preserve"> API</w:t>
+      </w:r>
+      <w:r>
+        <w:rPr>
+          <w:rFonts w:ascii="Helvetica" w:hAnsi="Helvetica"/>
+        </w:rPr>
+        <w:t xml:space="preserve">, Wikipedia, and </w:t>
+      </w:r>
+      <w:r>
+        <w:rPr>
+          <w:rFonts w:ascii="Helvetica" w:hAnsi="Helvetica"/>
+        </w:rPr>
+        <w:t>Yahoo! Weather</w:t>
+      </w:r>
+      <w:r>
+        <w:rPr>
+          <w:rFonts w:ascii="Helvetica" w:hAnsi="Helvetica"/>
+        </w:rPr>
+        <w:t>.</w:t>
       </w:r>
     </w:p>
     <w:p>
@@ -438,6 +432,12 @@
         <w:rPr>
           <w:rFonts w:ascii="Helvetica" w:hAnsi="Helvetica"/>
         </w:rPr>
+        <w:t xml:space="preserve">and designed </w:t>
+      </w:r>
+      <w:r>
+        <w:rPr>
+          <w:rFonts w:ascii="Helvetica" w:hAnsi="Helvetica"/>
+        </w:rPr>
         <w:t>interactive user interfaces</w:t>
       </w:r>
       <w:r>
@@ -450,7 +450,19 @@
         <w:rPr>
           <w:rFonts w:ascii="Helvetica" w:hAnsi="Helvetica"/>
         </w:rPr>
-        <w:t>in Simon Says and Tic Tac Toe games.</w:t>
+        <w:t xml:space="preserve">in Simon Says and Tic Tac Toe </w:t>
+      </w:r>
+      <w:r>
+        <w:rPr>
+          <w:rFonts w:ascii="Helvetica" w:hAnsi="Helvetica"/>
+        </w:rPr>
+        <w:t>(HTML/CSS)</w:t>
+      </w:r>
+      <w:r>
+        <w:rPr>
+          <w:rFonts w:ascii="Helvetica" w:hAnsi="Helvetica"/>
+        </w:rPr>
+        <w:t>.</w:t>
       </w:r>
     </w:p>
     <w:p>
@@ -469,7 +481,13 @@
         <w:rPr>
           <w:rFonts w:ascii="Helvetica" w:hAnsi="Helvetica"/>
         </w:rPr>
-        <w:t xml:space="preserve">Created productivity app called Pomodoro Clock which is a tool to improve time management. </w:t>
+        <w:t>Created productivity app</w:t>
+      </w:r>
+      <w:r>
+        <w:rPr>
+          <w:rFonts w:ascii="Helvetica" w:hAnsi="Helvetica"/>
+        </w:rPr>
+        <w:t>/time management app called Pomodoro Clock in Angular and HTML/CSS.</w:t>
       </w:r>
     </w:p>
     <w:p>

</xml_diff>